<commit_message>
Hopefully fixed page numbers in table of contents.
Word doing its thing.  Thanks.
</commit_message>
<xml_diff>
--- a/Arduino & LED strip Rev1pt1pt1.docx
+++ b/Arduino & LED strip Rev1pt1pt1.docx
@@ -2140,7 +2140,7 @@
             <w:noProof/>
             <w:webHidden/>
           </w:rPr>
-          <w:t>17</w:t>
+          <w:t>18</w:t>
         </w:r>
         <w:r>
           <w:rPr>
@@ -2278,7 +2278,7 @@
             <w:noProof/>
             <w:webHidden/>
           </w:rPr>
-          <w:t>18</w:t>
+          <w:t>19</w:t>
         </w:r>
         <w:r>
           <w:rPr>
@@ -2347,7 +2347,7 @@
             <w:noProof/>
             <w:webHidden/>
           </w:rPr>
-          <w:t>18</w:t>
+          <w:t>19</w:t>
         </w:r>
         <w:r>
           <w:rPr>
@@ -2554,7 +2554,7 @@
             <w:noProof/>
             <w:webHidden/>
           </w:rPr>
-          <w:t>21</w:t>
+          <w:t>22</w:t>
         </w:r>
         <w:r>
           <w:rPr>
@@ -2692,7 +2692,7 @@
             <w:noProof/>
             <w:webHidden/>
           </w:rPr>
-          <w:t>22</w:t>
+          <w:t>23</w:t>
         </w:r>
         <w:r>
           <w:rPr>
@@ -2761,7 +2761,7 @@
             <w:noProof/>
             <w:webHidden/>
           </w:rPr>
-          <w:t>23</w:t>
+          <w:t>24</w:t>
         </w:r>
         <w:r>
           <w:rPr>
@@ -2899,7 +2899,7 @@
             <w:noProof/>
             <w:webHidden/>
           </w:rPr>
-          <w:t>25</w:t>
+          <w:t>26</w:t>
         </w:r>
         <w:r>
           <w:rPr>
@@ -2968,7 +2968,7 @@
             <w:noProof/>
             <w:webHidden/>
           </w:rPr>
-          <w:t>25</w:t>
+          <w:t>26</w:t>
         </w:r>
         <w:r>
           <w:rPr>
@@ -3037,7 +3037,7 @@
             <w:noProof/>
             <w:webHidden/>
           </w:rPr>
-          <w:t>27</w:t>
+          <w:t>28</w:t>
         </w:r>
         <w:r>
           <w:rPr>
@@ -3106,7 +3106,7 @@
             <w:noProof/>
             <w:webHidden/>
           </w:rPr>
-          <w:t>28</w:t>
+          <w:t>29</w:t>
         </w:r>
         <w:r>
           <w:rPr>
@@ -3175,7 +3175,7 @@
             <w:noProof/>
             <w:webHidden/>
           </w:rPr>
-          <w:t>30</w:t>
+          <w:t>31</w:t>
         </w:r>
         <w:r>
           <w:rPr>
@@ -17884,7 +17884,7 @@
         <w:rPr>
           <w:noProof/>
         </w:rPr>
-        <w:t>24</w:t>
+        <w:t>3</w:t>
       </w:r>
     </w:fldSimple>
     <w:r>
@@ -21267,144 +21267,274 @@
     </w:rPrDefault>
     <w:pPrDefault/>
   </w:docDefaults>
-  <w:latentStyles w:defLockedState="1" w:defUIPriority="99" w:defSemiHidden="1" w:defUnhideWhenUsed="1" w:defQFormat="0" w:count="267">
-    <w:lsdException w:name="Normal" w:semiHidden="0" w:uiPriority="0" w:unhideWhenUsed="0" w:qFormat="1"/>
-    <w:lsdException w:name="heading 1" w:semiHidden="0" w:uiPriority="9" w:unhideWhenUsed="0" w:qFormat="1"/>
-    <w:lsdException w:name="heading 2" w:semiHidden="0" w:uiPriority="9" w:unhideWhenUsed="0" w:qFormat="1"/>
-    <w:lsdException w:name="heading 3" w:semiHidden="0" w:uiPriority="9" w:unhideWhenUsed="0" w:qFormat="1"/>
-    <w:lsdException w:name="heading 4" w:semiHidden="0" w:uiPriority="9" w:unhideWhenUsed="0" w:qFormat="1"/>
-    <w:lsdException w:name="heading 5" w:semiHidden="0" w:uiPriority="9" w:unhideWhenUsed="0" w:qFormat="1"/>
-    <w:lsdException w:name="heading 6" w:semiHidden="0" w:uiPriority="9" w:unhideWhenUsed="0" w:qFormat="1"/>
-    <w:lsdException w:name="heading 7" w:semiHidden="0" w:uiPriority="9" w:unhideWhenUsed="0" w:qFormat="1"/>
-    <w:lsdException w:name="heading 8" w:semiHidden="0" w:uiPriority="9" w:unhideWhenUsed="0" w:qFormat="1"/>
-    <w:lsdException w:name="heading 9" w:semiHidden="0" w:uiPriority="9" w:unhideWhenUsed="0" w:qFormat="1"/>
-    <w:lsdException w:name="toc 1" w:uiPriority="39"/>
-    <w:lsdException w:name="toc 2" w:uiPriority="39"/>
-    <w:lsdException w:name="toc 3" w:uiPriority="39"/>
-    <w:lsdException w:name="toc 4" w:uiPriority="39"/>
-    <w:lsdException w:name="toc 5" w:uiPriority="39"/>
-    <w:lsdException w:name="toc 6" w:uiPriority="39"/>
-    <w:lsdException w:name="toc 7" w:uiPriority="39"/>
-    <w:lsdException w:name="toc 8" w:uiPriority="39"/>
-    <w:lsdException w:name="toc 9" w:uiPriority="39"/>
-    <w:lsdException w:name="caption" w:semiHidden="0" w:uiPriority="35" w:unhideWhenUsed="0" w:qFormat="1"/>
-    <w:lsdException w:name="Title" w:semiHidden="0" w:uiPriority="10" w:unhideWhenUsed="0" w:qFormat="1"/>
-    <w:lsdException w:name="Default Paragraph Font" w:uiPriority="1"/>
-    <w:lsdException w:name="Subtitle" w:semiHidden="0" w:uiPriority="11" w:unhideWhenUsed="0" w:qFormat="1"/>
-    <w:lsdException w:name="Strong" w:semiHidden="0" w:uiPriority="22" w:unhideWhenUsed="0" w:qFormat="1"/>
-    <w:lsdException w:name="Emphasis" w:semiHidden="0" w:uiPriority="20" w:unhideWhenUsed="0" w:qFormat="1"/>
-    <w:lsdException w:name="Table Grid" w:semiHidden="0" w:uiPriority="59" w:unhideWhenUsed="0"/>
-    <w:lsdException w:name="Placeholder Text" w:locked="0" w:unhideWhenUsed="0"/>
-    <w:lsdException w:name="No Spacing" w:locked="0" w:semiHidden="0" w:uiPriority="1" w:unhideWhenUsed="0" w:qFormat="1"/>
-    <w:lsdException w:name="Light Shading" w:locked="0" w:semiHidden="0" w:uiPriority="60" w:unhideWhenUsed="0"/>
-    <w:lsdException w:name="Light List" w:locked="0" w:semiHidden="0" w:uiPriority="61" w:unhideWhenUsed="0"/>
-    <w:lsdException w:name="Light Grid" w:locked="0" w:semiHidden="0" w:uiPriority="62" w:unhideWhenUsed="0"/>
-    <w:lsdException w:name="Medium Shading 1" w:locked="0" w:semiHidden="0" w:uiPriority="63" w:unhideWhenUsed="0"/>
-    <w:lsdException w:name="Medium Shading 2" w:locked="0" w:semiHidden="0" w:uiPriority="64" w:unhideWhenUsed="0"/>
-    <w:lsdException w:name="Medium List 1" w:locked="0" w:semiHidden="0" w:uiPriority="65" w:unhideWhenUsed="0"/>
-    <w:lsdException w:name="Medium List 2" w:locked="0" w:semiHidden="0" w:uiPriority="66" w:unhideWhenUsed="0"/>
-    <w:lsdException w:name="Medium Grid 1" w:locked="0" w:semiHidden="0" w:uiPriority="67" w:unhideWhenUsed="0"/>
-    <w:lsdException w:name="Medium Grid 2" w:locked="0" w:semiHidden="0" w:uiPriority="68" w:unhideWhenUsed="0"/>
-    <w:lsdException w:name="Medium Grid 3" w:locked="0" w:semiHidden="0" w:uiPriority="69" w:unhideWhenUsed="0"/>
-    <w:lsdException w:name="Dark List" w:locked="0" w:semiHidden="0" w:uiPriority="70" w:unhideWhenUsed="0"/>
-    <w:lsdException w:name="Colorful Shading" w:locked="0" w:semiHidden="0" w:uiPriority="71" w:unhideWhenUsed="0"/>
-    <w:lsdException w:name="Colorful List" w:locked="0" w:semiHidden="0" w:uiPriority="72" w:unhideWhenUsed="0"/>
-    <w:lsdException w:name="Colorful Grid" w:locked="0" w:semiHidden="0" w:uiPriority="73" w:unhideWhenUsed="0"/>
-    <w:lsdException w:name="Light Shading Accent 1" w:locked="0" w:semiHidden="0" w:uiPriority="60" w:unhideWhenUsed="0"/>
-    <w:lsdException w:name="Light List Accent 1" w:locked="0" w:semiHidden="0" w:uiPriority="61" w:unhideWhenUsed="0"/>
-    <w:lsdException w:name="Light Grid Accent 1" w:locked="0" w:semiHidden="0" w:uiPriority="62" w:unhideWhenUsed="0"/>
-    <w:lsdException w:name="Medium Shading 1 Accent 1" w:locked="0" w:semiHidden="0" w:uiPriority="63" w:unhideWhenUsed="0"/>
-    <w:lsdException w:name="Medium Shading 2 Accent 1" w:locked="0" w:semiHidden="0" w:uiPriority="64" w:unhideWhenUsed="0"/>
-    <w:lsdException w:name="Medium List 1 Accent 1" w:locked="0" w:semiHidden="0" w:uiPriority="65" w:unhideWhenUsed="0"/>
-    <w:lsdException w:name="Revision" w:locked="0" w:unhideWhenUsed="0"/>
-    <w:lsdException w:name="List Paragraph" w:locked="0" w:semiHidden="0" w:uiPriority="34" w:unhideWhenUsed="0" w:qFormat="1"/>
-    <w:lsdException w:name="Quote" w:locked="0" w:semiHidden="0" w:uiPriority="29" w:unhideWhenUsed="0" w:qFormat="1"/>
-    <w:lsdException w:name="Intense Quote" w:locked="0" w:semiHidden="0" w:uiPriority="30" w:unhideWhenUsed="0" w:qFormat="1"/>
-    <w:lsdException w:name="Medium List 2 Accent 1" w:locked="0" w:semiHidden="0" w:uiPriority="66" w:unhideWhenUsed="0"/>
-    <w:lsdException w:name="Medium Grid 1 Accent 1" w:locked="0" w:semiHidden="0" w:uiPriority="67" w:unhideWhenUsed="0"/>
-    <w:lsdException w:name="Medium Grid 2 Accent 1" w:locked="0" w:semiHidden="0" w:uiPriority="68" w:unhideWhenUsed="0"/>
-    <w:lsdException w:name="Medium Grid 3 Accent 1" w:locked="0" w:semiHidden="0" w:uiPriority="69" w:unhideWhenUsed="0"/>
-    <w:lsdException w:name="Dark List Accent 1" w:locked="0" w:semiHidden="0" w:uiPriority="70" w:unhideWhenUsed="0"/>
-    <w:lsdException w:name="Colorful Shading Accent 1" w:locked="0" w:semiHidden="0" w:uiPriority="71" w:unhideWhenUsed="0"/>
-    <w:lsdException w:name="Colorful List Accent 1" w:locked="0" w:semiHidden="0" w:uiPriority="72" w:unhideWhenUsed="0"/>
-    <w:lsdException w:name="Colorful Grid Accent 1" w:locked="0" w:semiHidden="0" w:uiPriority="73" w:unhideWhenUsed="0"/>
-    <w:lsdException w:name="Light Shading Accent 2" w:locked="0" w:semiHidden="0" w:uiPriority="60" w:unhideWhenUsed="0"/>
-    <w:lsdException w:name="Light List Accent 2" w:locked="0" w:semiHidden="0" w:uiPriority="61" w:unhideWhenUsed="0"/>
-    <w:lsdException w:name="Light Grid Accent 2" w:locked="0" w:semiHidden="0" w:uiPriority="62" w:unhideWhenUsed="0"/>
-    <w:lsdException w:name="Medium Shading 1 Accent 2" w:locked="0" w:semiHidden="0" w:uiPriority="63" w:unhideWhenUsed="0"/>
-    <w:lsdException w:name="Medium Shading 2 Accent 2" w:locked="0" w:semiHidden="0" w:uiPriority="64" w:unhideWhenUsed="0"/>
-    <w:lsdException w:name="Medium List 1 Accent 2" w:locked="0" w:semiHidden="0" w:uiPriority="65" w:unhideWhenUsed="0"/>
-    <w:lsdException w:name="Medium List 2 Accent 2" w:locked="0" w:semiHidden="0" w:uiPriority="66" w:unhideWhenUsed="0"/>
-    <w:lsdException w:name="Medium Grid 1 Accent 2" w:locked="0" w:semiHidden="0" w:uiPriority="67" w:unhideWhenUsed="0"/>
-    <w:lsdException w:name="Medium Grid 2 Accent 2" w:locked="0" w:semiHidden="0" w:uiPriority="68" w:unhideWhenUsed="0"/>
-    <w:lsdException w:name="Medium Grid 3 Accent 2" w:locked="0" w:semiHidden="0" w:uiPriority="69" w:unhideWhenUsed="0"/>
-    <w:lsdException w:name="Dark List Accent 2" w:locked="0" w:semiHidden="0" w:uiPriority="70" w:unhideWhenUsed="0"/>
-    <w:lsdException w:name="Colorful Shading Accent 2" w:locked="0" w:semiHidden="0" w:uiPriority="71" w:unhideWhenUsed="0"/>
-    <w:lsdException w:name="Colorful List Accent 2" w:locked="0" w:semiHidden="0" w:uiPriority="72" w:unhideWhenUsed="0"/>
-    <w:lsdException w:name="Colorful Grid Accent 2" w:locked="0" w:semiHidden="0" w:uiPriority="73" w:unhideWhenUsed="0"/>
-    <w:lsdException w:name="Light Shading Accent 3" w:locked="0" w:semiHidden="0" w:uiPriority="60" w:unhideWhenUsed="0"/>
-    <w:lsdException w:name="Light List Accent 3" w:locked="0" w:semiHidden="0" w:uiPriority="61" w:unhideWhenUsed="0"/>
-    <w:lsdException w:name="Light Grid Accent 3" w:locked="0" w:semiHidden="0" w:uiPriority="62" w:unhideWhenUsed="0"/>
-    <w:lsdException w:name="Medium Shading 1 Accent 3" w:locked="0" w:semiHidden="0" w:uiPriority="63" w:unhideWhenUsed="0"/>
-    <w:lsdException w:name="Medium Shading 2 Accent 3" w:locked="0" w:semiHidden="0" w:uiPriority="64" w:unhideWhenUsed="0"/>
-    <w:lsdException w:name="Medium List 1 Accent 3" w:locked="0" w:semiHidden="0" w:uiPriority="65" w:unhideWhenUsed="0"/>
-    <w:lsdException w:name="Medium List 2 Accent 3" w:locked="0" w:semiHidden="0" w:uiPriority="66" w:unhideWhenUsed="0"/>
-    <w:lsdException w:name="Medium Grid 1 Accent 3" w:locked="0" w:semiHidden="0" w:uiPriority="67" w:unhideWhenUsed="0"/>
-    <w:lsdException w:name="Medium Grid 2 Accent 3" w:locked="0" w:semiHidden="0" w:uiPriority="68" w:unhideWhenUsed="0"/>
-    <w:lsdException w:name="Medium Grid 3 Accent 3" w:locked="0" w:semiHidden="0" w:uiPriority="69" w:unhideWhenUsed="0"/>
-    <w:lsdException w:name="Dark List Accent 3" w:locked="0" w:semiHidden="0" w:uiPriority="70" w:unhideWhenUsed="0"/>
-    <w:lsdException w:name="Colorful Shading Accent 3" w:locked="0" w:semiHidden="0" w:uiPriority="71" w:unhideWhenUsed="0"/>
-    <w:lsdException w:name="Colorful List Accent 3" w:locked="0" w:semiHidden="0" w:uiPriority="72" w:unhideWhenUsed="0"/>
-    <w:lsdException w:name="Colorful Grid Accent 3" w:locked="0" w:semiHidden="0" w:uiPriority="73" w:unhideWhenUsed="0"/>
-    <w:lsdException w:name="Light Shading Accent 4" w:locked="0" w:semiHidden="0" w:uiPriority="60" w:unhideWhenUsed="0"/>
-    <w:lsdException w:name="Light List Accent 4" w:locked="0" w:semiHidden="0" w:uiPriority="61" w:unhideWhenUsed="0"/>
-    <w:lsdException w:name="Light Grid Accent 4" w:locked="0" w:semiHidden="0" w:uiPriority="62" w:unhideWhenUsed="0"/>
-    <w:lsdException w:name="Medium Shading 1 Accent 4" w:locked="0" w:semiHidden="0" w:uiPriority="63" w:unhideWhenUsed="0"/>
-    <w:lsdException w:name="Medium Shading 2 Accent 4" w:locked="0" w:semiHidden="0" w:uiPriority="64" w:unhideWhenUsed="0"/>
-    <w:lsdException w:name="Medium List 1 Accent 4" w:locked="0" w:semiHidden="0" w:uiPriority="65" w:unhideWhenUsed="0"/>
-    <w:lsdException w:name="Medium List 2 Accent 4" w:locked="0" w:semiHidden="0" w:uiPriority="66" w:unhideWhenUsed="0"/>
-    <w:lsdException w:name="Medium Grid 1 Accent 4" w:locked="0" w:semiHidden="0" w:uiPriority="67" w:unhideWhenUsed="0"/>
-    <w:lsdException w:name="Medium Grid 2 Accent 4" w:locked="0" w:semiHidden="0" w:uiPriority="68" w:unhideWhenUsed="0"/>
-    <w:lsdException w:name="Medium Grid 3 Accent 4" w:locked="0" w:semiHidden="0" w:uiPriority="69" w:unhideWhenUsed="0"/>
-    <w:lsdException w:name="Dark List Accent 4" w:locked="0" w:semiHidden="0" w:uiPriority="70" w:unhideWhenUsed="0"/>
-    <w:lsdException w:name="Colorful Shading Accent 4" w:locked="0" w:semiHidden="0" w:uiPriority="71" w:unhideWhenUsed="0"/>
-    <w:lsdException w:name="Colorful List Accent 4" w:locked="0" w:semiHidden="0" w:uiPriority="72" w:unhideWhenUsed="0"/>
-    <w:lsdException w:name="Colorful Grid Accent 4" w:locked="0" w:semiHidden="0" w:uiPriority="73" w:unhideWhenUsed="0"/>
-    <w:lsdException w:name="Light Shading Accent 5" w:locked="0" w:semiHidden="0" w:uiPriority="60" w:unhideWhenUsed="0"/>
-    <w:lsdException w:name="Light List Accent 5" w:locked="0" w:semiHidden="0" w:uiPriority="61" w:unhideWhenUsed="0"/>
-    <w:lsdException w:name="Light Grid Accent 5" w:locked="0" w:semiHidden="0" w:uiPriority="62" w:unhideWhenUsed="0"/>
-    <w:lsdException w:name="Medium Shading 1 Accent 5" w:locked="0" w:semiHidden="0" w:uiPriority="63" w:unhideWhenUsed="0"/>
-    <w:lsdException w:name="Medium Shading 2 Accent 5" w:locked="0" w:semiHidden="0" w:uiPriority="64" w:unhideWhenUsed="0"/>
-    <w:lsdException w:name="Medium List 1 Accent 5" w:locked="0" w:semiHidden="0" w:uiPriority="65" w:unhideWhenUsed="0"/>
-    <w:lsdException w:name="Medium List 2 Accent 5" w:locked="0" w:semiHidden="0" w:uiPriority="66" w:unhideWhenUsed="0"/>
-    <w:lsdException w:name="Medium Grid 1 Accent 5" w:locked="0" w:semiHidden="0" w:uiPriority="67" w:unhideWhenUsed="0"/>
-    <w:lsdException w:name="Medium Grid 2 Accent 5" w:locked="0" w:semiHidden="0" w:uiPriority="68" w:unhideWhenUsed="0"/>
-    <w:lsdException w:name="Medium Grid 3 Accent 5" w:locked="0" w:semiHidden="0" w:uiPriority="69" w:unhideWhenUsed="0"/>
-    <w:lsdException w:name="Dark List Accent 5" w:locked="0" w:semiHidden="0" w:uiPriority="70" w:unhideWhenUsed="0"/>
-    <w:lsdException w:name="Colorful Shading Accent 5" w:locked="0" w:semiHidden="0" w:uiPriority="71" w:unhideWhenUsed="0"/>
-    <w:lsdException w:name="Colorful List Accent 5" w:locked="0" w:semiHidden="0" w:uiPriority="72" w:unhideWhenUsed="0"/>
-    <w:lsdException w:name="Colorful Grid Accent 5" w:locked="0" w:semiHidden="0" w:uiPriority="73" w:unhideWhenUsed="0"/>
-    <w:lsdException w:name="Light Shading Accent 6" w:locked="0" w:semiHidden="0" w:uiPriority="60" w:unhideWhenUsed="0"/>
-    <w:lsdException w:name="Light List Accent 6" w:locked="0" w:semiHidden="0" w:uiPriority="61" w:unhideWhenUsed="0"/>
-    <w:lsdException w:name="Light Grid Accent 6" w:locked="0" w:semiHidden="0" w:uiPriority="62" w:unhideWhenUsed="0"/>
-    <w:lsdException w:name="Medium Shading 1 Accent 6" w:locked="0" w:semiHidden="0" w:uiPriority="63" w:unhideWhenUsed="0"/>
-    <w:lsdException w:name="Medium Shading 2 Accent 6" w:locked="0" w:semiHidden="0" w:uiPriority="64" w:unhideWhenUsed="0"/>
-    <w:lsdException w:name="Medium List 1 Accent 6" w:locked="0" w:semiHidden="0" w:uiPriority="65" w:unhideWhenUsed="0"/>
-    <w:lsdException w:name="Medium List 2 Accent 6" w:locked="0" w:semiHidden="0" w:uiPriority="66" w:unhideWhenUsed="0"/>
-    <w:lsdException w:name="Medium Grid 1 Accent 6" w:locked="0" w:semiHidden="0" w:uiPriority="67" w:unhideWhenUsed="0"/>
-    <w:lsdException w:name="Medium Grid 2 Accent 6" w:locked="0" w:semiHidden="0" w:uiPriority="68" w:unhideWhenUsed="0"/>
-    <w:lsdException w:name="Medium Grid 3 Accent 6" w:locked="0" w:semiHidden="0" w:uiPriority="69" w:unhideWhenUsed="0"/>
-    <w:lsdException w:name="Dark List Accent 6" w:locked="0" w:semiHidden="0" w:uiPriority="70" w:unhideWhenUsed="0"/>
-    <w:lsdException w:name="Colorful Shading Accent 6" w:locked="0" w:semiHidden="0" w:uiPriority="71" w:unhideWhenUsed="0"/>
-    <w:lsdException w:name="Colorful List Accent 6" w:locked="0" w:semiHidden="0" w:uiPriority="72" w:unhideWhenUsed="0"/>
-    <w:lsdException w:name="Colorful Grid Accent 6" w:locked="0" w:semiHidden="0" w:uiPriority="73" w:unhideWhenUsed="0"/>
-    <w:lsdException w:name="Subtle Emphasis" w:locked="0" w:semiHidden="0" w:uiPriority="19" w:unhideWhenUsed="0" w:qFormat="1"/>
-    <w:lsdException w:name="Intense Emphasis" w:locked="0" w:semiHidden="0" w:uiPriority="21" w:unhideWhenUsed="0" w:qFormat="1"/>
-    <w:lsdException w:name="Subtle Reference" w:locked="0" w:semiHidden="0" w:uiPriority="31" w:unhideWhenUsed="0" w:qFormat="1"/>
-    <w:lsdException w:name="Intense Reference" w:locked="0" w:semiHidden="0" w:uiPriority="32" w:unhideWhenUsed="0" w:qFormat="1"/>
-    <w:lsdException w:name="Book Title" w:locked="0" w:semiHidden="0" w:uiPriority="33" w:unhideWhenUsed="0" w:qFormat="1"/>
-    <w:lsdException w:name="Bibliography" w:locked="0" w:uiPriority="37"/>
-    <w:lsdException w:name="TOC Heading" w:locked="0" w:semiHidden="0" w:uiPriority="39" w:unhideWhenUsed="0" w:qFormat="1"/>
+  <w:latentStyles w:defLockedState="0" w:defUIPriority="99" w:defSemiHidden="0" w:defUnhideWhenUsed="0" w:defQFormat="0" w:count="267">
+    <w:lsdException w:name="Normal" w:uiPriority="0" w:qFormat="1"/>
+    <w:lsdException w:name="heading 1" w:uiPriority="0" w:qFormat="1"/>
+    <w:lsdException w:name="heading 2" w:uiPriority="0" w:qFormat="1"/>
+    <w:lsdException w:name="heading 3" w:uiPriority="0" w:qFormat="1"/>
+    <w:lsdException w:name="heading 4" w:uiPriority="0" w:qFormat="1"/>
+    <w:lsdException w:name="heading 5" w:uiPriority="0" w:qFormat="1"/>
+    <w:lsdException w:name="heading 6" w:uiPriority="0" w:qFormat="1"/>
+    <w:lsdException w:name="heading 7" w:uiPriority="0" w:qFormat="1"/>
+    <w:lsdException w:name="heading 8" w:uiPriority="0" w:qFormat="1"/>
+    <w:lsdException w:name="heading 9" w:uiPriority="0" w:qFormat="1"/>
+    <w:lsdException w:name="index 1" w:locked="1" w:semiHidden="1" w:unhideWhenUsed="1"/>
+    <w:lsdException w:name="index 2" w:locked="1" w:semiHidden="1" w:unhideWhenUsed="1"/>
+    <w:lsdException w:name="index 3" w:locked="1" w:semiHidden="1" w:unhideWhenUsed="1"/>
+    <w:lsdException w:name="index 4" w:locked="1" w:semiHidden="1" w:unhideWhenUsed="1"/>
+    <w:lsdException w:name="index 5" w:locked="1" w:semiHidden="1" w:unhideWhenUsed="1"/>
+    <w:lsdException w:name="index 6" w:locked="1" w:semiHidden="1" w:unhideWhenUsed="1"/>
+    <w:lsdException w:name="index 7" w:locked="1" w:semiHidden="1" w:unhideWhenUsed="1"/>
+    <w:lsdException w:name="index 8" w:locked="1" w:semiHidden="1" w:unhideWhenUsed="1"/>
+    <w:lsdException w:name="index 9" w:locked="1" w:semiHidden="1" w:unhideWhenUsed="1"/>
+    <w:lsdException w:name="toc 1" w:uiPriority="0"/>
+    <w:lsdException w:name="toc 2" w:uiPriority="0"/>
+    <w:lsdException w:name="toc 3" w:uiPriority="0"/>
+    <w:lsdException w:name="toc 4" w:uiPriority="0"/>
+    <w:lsdException w:name="toc 5" w:uiPriority="0"/>
+    <w:lsdException w:name="toc 6" w:uiPriority="0"/>
+    <w:lsdException w:name="toc 7" w:uiPriority="0"/>
+    <w:lsdException w:name="toc 8" w:uiPriority="0"/>
+    <w:lsdException w:name="toc 9" w:uiPriority="0"/>
+    <w:lsdException w:name="Normal Indent" w:locked="1" w:semiHidden="1" w:unhideWhenUsed="1"/>
+    <w:lsdException w:name="footnote text" w:locked="1" w:semiHidden="1" w:unhideWhenUsed="1"/>
+    <w:lsdException w:name="annotation text" w:locked="1" w:semiHidden="1" w:unhideWhenUsed="1"/>
+    <w:lsdException w:name="header" w:locked="1" w:semiHidden="1" w:unhideWhenUsed="1"/>
+    <w:lsdException w:name="footer" w:locked="1" w:semiHidden="1" w:unhideWhenUsed="1"/>
+    <w:lsdException w:name="index heading" w:locked="1" w:semiHidden="1" w:unhideWhenUsed="1"/>
+    <w:lsdException w:name="caption" w:uiPriority="0" w:qFormat="1"/>
+    <w:lsdException w:name="table of figures" w:locked="1" w:semiHidden="1" w:unhideWhenUsed="1"/>
+    <w:lsdException w:name="envelope address" w:locked="1" w:semiHidden="1" w:unhideWhenUsed="1"/>
+    <w:lsdException w:name="envelope return" w:locked="1" w:semiHidden="1" w:unhideWhenUsed="1"/>
+    <w:lsdException w:name="footnote reference" w:locked="1" w:semiHidden="1" w:unhideWhenUsed="1"/>
+    <w:lsdException w:name="annotation reference" w:locked="1" w:semiHidden="1" w:unhideWhenUsed="1"/>
+    <w:lsdException w:name="line number" w:locked="1" w:semiHidden="1" w:unhideWhenUsed="1"/>
+    <w:lsdException w:name="page number" w:locked="1" w:semiHidden="1" w:unhideWhenUsed="1"/>
+    <w:lsdException w:name="endnote reference" w:locked="1" w:semiHidden="1" w:unhideWhenUsed="1"/>
+    <w:lsdException w:name="endnote text" w:locked="1" w:semiHidden="1" w:unhideWhenUsed="1"/>
+    <w:lsdException w:name="table of authorities" w:locked="1" w:semiHidden="1" w:unhideWhenUsed="1"/>
+    <w:lsdException w:name="macro" w:locked="1" w:semiHidden="1" w:unhideWhenUsed="1"/>
+    <w:lsdException w:name="toa heading" w:locked="1" w:semiHidden="1" w:unhideWhenUsed="1"/>
+    <w:lsdException w:name="List" w:locked="1" w:semiHidden="1" w:unhideWhenUsed="1"/>
+    <w:lsdException w:name="List Bullet" w:locked="1" w:semiHidden="1" w:unhideWhenUsed="1"/>
+    <w:lsdException w:name="List Number" w:locked="1" w:semiHidden="1" w:unhideWhenUsed="1"/>
+    <w:lsdException w:name="List 2" w:locked="1" w:semiHidden="1" w:unhideWhenUsed="1"/>
+    <w:lsdException w:name="List 3" w:locked="1" w:semiHidden="1" w:unhideWhenUsed="1"/>
+    <w:lsdException w:name="List 4" w:locked="1" w:semiHidden="1" w:unhideWhenUsed="1"/>
+    <w:lsdException w:name="List 5" w:locked="1" w:semiHidden="1" w:unhideWhenUsed="1"/>
+    <w:lsdException w:name="List Bullet 2" w:locked="1" w:semiHidden="1" w:unhideWhenUsed="1"/>
+    <w:lsdException w:name="List Bullet 3" w:locked="1" w:semiHidden="1" w:unhideWhenUsed="1"/>
+    <w:lsdException w:name="List Bullet 4" w:locked="1" w:semiHidden="1" w:unhideWhenUsed="1"/>
+    <w:lsdException w:name="List Bullet 5" w:locked="1" w:semiHidden="1" w:unhideWhenUsed="1"/>
+    <w:lsdException w:name="List Number 2" w:locked="1" w:semiHidden="1" w:unhideWhenUsed="1"/>
+    <w:lsdException w:name="List Number 3" w:locked="1" w:semiHidden="1" w:unhideWhenUsed="1"/>
+    <w:lsdException w:name="List Number 4" w:locked="1" w:semiHidden="1" w:unhideWhenUsed="1"/>
+    <w:lsdException w:name="List Number 5" w:locked="1" w:semiHidden="1" w:unhideWhenUsed="1"/>
+    <w:lsdException w:name="Title" w:uiPriority="0" w:qFormat="1"/>
+    <w:lsdException w:name="Closing" w:locked="1" w:semiHidden="1" w:unhideWhenUsed="1"/>
+    <w:lsdException w:name="Signature" w:locked="1" w:semiHidden="1" w:unhideWhenUsed="1"/>
+    <w:lsdException w:name="Default Paragraph Font" w:uiPriority="0"/>
+    <w:lsdException w:name="Body Text" w:locked="1" w:semiHidden="1" w:unhideWhenUsed="1"/>
+    <w:lsdException w:name="Body Text Indent" w:locked="1" w:semiHidden="1" w:unhideWhenUsed="1"/>
+    <w:lsdException w:name="List Continue" w:locked="1" w:semiHidden="1" w:unhideWhenUsed="1"/>
+    <w:lsdException w:name="List Continue 2" w:locked="1" w:semiHidden="1" w:unhideWhenUsed="1"/>
+    <w:lsdException w:name="List Continue 3" w:locked="1" w:semiHidden="1" w:unhideWhenUsed="1"/>
+    <w:lsdException w:name="List Continue 4" w:locked="1" w:semiHidden="1" w:unhideWhenUsed="1"/>
+    <w:lsdException w:name="List Continue 5" w:locked="1" w:semiHidden="1" w:unhideWhenUsed="1"/>
+    <w:lsdException w:name="Message Header" w:locked="1" w:semiHidden="1" w:unhideWhenUsed="1"/>
+    <w:lsdException w:name="Subtitle" w:uiPriority="0" w:qFormat="1"/>
+    <w:lsdException w:name="Salutation" w:locked="1" w:semiHidden="1" w:unhideWhenUsed="1"/>
+    <w:lsdException w:name="Date" w:locked="1" w:semiHidden="1" w:unhideWhenUsed="1"/>
+    <w:lsdException w:name="Body Text First Indent" w:locked="1" w:semiHidden="1" w:unhideWhenUsed="1"/>
+    <w:lsdException w:name="Body Text First Indent 2" w:locked="1" w:semiHidden="1" w:unhideWhenUsed="1"/>
+    <w:lsdException w:name="Note Heading" w:locked="1" w:semiHidden="1" w:unhideWhenUsed="1"/>
+    <w:lsdException w:name="Body Text 2" w:locked="1" w:semiHidden="1" w:unhideWhenUsed="1"/>
+    <w:lsdException w:name="Body Text 3" w:locked="1" w:semiHidden="1" w:unhideWhenUsed="1"/>
+    <w:lsdException w:name="Body Text Indent 2" w:locked="1" w:semiHidden="1" w:unhideWhenUsed="1"/>
+    <w:lsdException w:name="Body Text Indent 3" w:locked="1" w:semiHidden="1" w:unhideWhenUsed="1"/>
+    <w:lsdException w:name="Block Text" w:locked="1" w:semiHidden="1" w:unhideWhenUsed="1"/>
+    <w:lsdException w:name="Hyperlink" w:locked="1" w:semiHidden="1" w:unhideWhenUsed="1"/>
+    <w:lsdException w:name="FollowedHyperlink" w:locked="1" w:semiHidden="1" w:unhideWhenUsed="1"/>
+    <w:lsdException w:name="Strong" w:uiPriority="0" w:qFormat="1"/>
+    <w:lsdException w:name="Emphasis" w:uiPriority="0" w:qFormat="1"/>
+    <w:lsdException w:name="Document Map" w:locked="1" w:semiHidden="1" w:unhideWhenUsed="1"/>
+    <w:lsdException w:name="Plain Text" w:locked="1" w:semiHidden="1" w:unhideWhenUsed="1"/>
+    <w:lsdException w:name="E-mail Signature" w:locked="1" w:semiHidden="1" w:unhideWhenUsed="1"/>
+    <w:lsdException w:name="HTML Top of Form" w:locked="1" w:semiHidden="1" w:unhideWhenUsed="1"/>
+    <w:lsdException w:name="HTML Bottom of Form" w:locked="1" w:semiHidden="1" w:unhideWhenUsed="1"/>
+    <w:lsdException w:name="Normal (Web)" w:locked="1" w:semiHidden="1" w:unhideWhenUsed="1"/>
+    <w:lsdException w:name="HTML Acronym" w:locked="1" w:semiHidden="1" w:unhideWhenUsed="1"/>
+    <w:lsdException w:name="HTML Address" w:locked="1" w:semiHidden="1" w:unhideWhenUsed="1"/>
+    <w:lsdException w:name="HTML Cite" w:locked="1" w:semiHidden="1" w:unhideWhenUsed="1"/>
+    <w:lsdException w:name="HTML Code" w:locked="1" w:semiHidden="1" w:unhideWhenUsed="1"/>
+    <w:lsdException w:name="HTML Definition" w:locked="1" w:semiHidden="1" w:unhideWhenUsed="1"/>
+    <w:lsdException w:name="HTML Keyboard" w:locked="1" w:semiHidden="1" w:unhideWhenUsed="1"/>
+    <w:lsdException w:name="HTML Preformatted" w:locked="1" w:semiHidden="1" w:unhideWhenUsed="1"/>
+    <w:lsdException w:name="HTML Sample" w:locked="1" w:semiHidden="1" w:unhideWhenUsed="1"/>
+    <w:lsdException w:name="HTML Typewriter" w:locked="1" w:semiHidden="1" w:unhideWhenUsed="1"/>
+    <w:lsdException w:name="HTML Variable" w:locked="1" w:semiHidden="1" w:unhideWhenUsed="1"/>
+    <w:lsdException w:name="Normal Table" w:locked="1" w:semiHidden="1" w:unhideWhenUsed="1"/>
+    <w:lsdException w:name="annotation subject" w:locked="1" w:semiHidden="1" w:unhideWhenUsed="1"/>
+    <w:lsdException w:name="No List" w:locked="1" w:semiHidden="1" w:unhideWhenUsed="1"/>
+    <w:lsdException w:name="Outline List 1" w:locked="1" w:semiHidden="1" w:unhideWhenUsed="1"/>
+    <w:lsdException w:name="Outline List 2" w:locked="1" w:semiHidden="1" w:unhideWhenUsed="1"/>
+    <w:lsdException w:name="Outline List 3" w:locked="1" w:semiHidden="1" w:unhideWhenUsed="1"/>
+    <w:lsdException w:name="Table Simple 1" w:locked="1" w:semiHidden="1" w:unhideWhenUsed="1"/>
+    <w:lsdException w:name="Table Simple 2" w:locked="1" w:semiHidden="1" w:unhideWhenUsed="1"/>
+    <w:lsdException w:name="Table Simple 3" w:locked="1" w:semiHidden="1" w:unhideWhenUsed="1"/>
+    <w:lsdException w:name="Table Classic 1" w:locked="1" w:semiHidden="1" w:unhideWhenUsed="1"/>
+    <w:lsdException w:name="Table Classic 2" w:locked="1" w:semiHidden="1" w:unhideWhenUsed="1"/>
+    <w:lsdException w:name="Table Classic 3" w:locked="1" w:semiHidden="1" w:unhideWhenUsed="1"/>
+    <w:lsdException w:name="Table Classic 4" w:locked="1" w:semiHidden="1" w:unhideWhenUsed="1"/>
+    <w:lsdException w:name="Table Colorful 1" w:locked="1" w:semiHidden="1" w:unhideWhenUsed="1"/>
+    <w:lsdException w:name="Table Colorful 2" w:locked="1" w:semiHidden="1" w:unhideWhenUsed="1"/>
+    <w:lsdException w:name="Table Colorful 3" w:locked="1" w:semiHidden="1" w:unhideWhenUsed="1"/>
+    <w:lsdException w:name="Table Columns 1" w:locked="1" w:semiHidden="1" w:unhideWhenUsed="1"/>
+    <w:lsdException w:name="Table Columns 2" w:locked="1" w:semiHidden="1" w:unhideWhenUsed="1"/>
+    <w:lsdException w:name="Table Columns 3" w:locked="1" w:semiHidden="1" w:unhideWhenUsed="1"/>
+    <w:lsdException w:name="Table Columns 4" w:locked="1" w:semiHidden="1" w:unhideWhenUsed="1"/>
+    <w:lsdException w:name="Table Columns 5" w:locked="1" w:semiHidden="1" w:unhideWhenUsed="1"/>
+    <w:lsdException w:name="Table Grid 1" w:locked="1" w:semiHidden="1" w:unhideWhenUsed="1"/>
+    <w:lsdException w:name="Table Grid 2" w:locked="1" w:semiHidden="1" w:unhideWhenUsed="1"/>
+    <w:lsdException w:name="Table Grid 3" w:locked="1" w:semiHidden="1" w:unhideWhenUsed="1"/>
+    <w:lsdException w:name="Table Grid 4" w:locked="1" w:semiHidden="1" w:unhideWhenUsed="1"/>
+    <w:lsdException w:name="Table Grid 5" w:locked="1" w:semiHidden="1" w:unhideWhenUsed="1"/>
+    <w:lsdException w:name="Table Grid 6" w:locked="1" w:semiHidden="1" w:unhideWhenUsed="1"/>
+    <w:lsdException w:name="Table Grid 7" w:locked="1" w:semiHidden="1" w:unhideWhenUsed="1"/>
+    <w:lsdException w:name="Table Grid 8" w:locked="1" w:semiHidden="1" w:unhideWhenUsed="1"/>
+    <w:lsdException w:name="Table List 1" w:locked="1" w:semiHidden="1" w:unhideWhenUsed="1"/>
+    <w:lsdException w:name="Table List 2" w:locked="1" w:semiHidden="1" w:unhideWhenUsed="1"/>
+    <w:lsdException w:name="Table List 3" w:locked="1" w:semiHidden="1" w:unhideWhenUsed="1"/>
+    <w:lsdException w:name="Table List 4" w:locked="1" w:semiHidden="1" w:unhideWhenUsed="1"/>
+    <w:lsdException w:name="Table List 5" w:locked="1" w:semiHidden="1" w:unhideWhenUsed="1"/>
+    <w:lsdException w:name="Table List 6" w:locked="1" w:semiHidden="1" w:unhideWhenUsed="1"/>
+    <w:lsdException w:name="Table List 7" w:locked="1" w:semiHidden="1" w:unhideWhenUsed="1"/>
+    <w:lsdException w:name="Table List 8" w:locked="1" w:semiHidden="1" w:unhideWhenUsed="1"/>
+    <w:lsdException w:name="Table 3D effects 1" w:locked="1" w:semiHidden="1" w:unhideWhenUsed="1"/>
+    <w:lsdException w:name="Table 3D effects 2" w:locked="1" w:semiHidden="1" w:unhideWhenUsed="1"/>
+    <w:lsdException w:name="Table 3D effects 3" w:locked="1" w:semiHidden="1" w:unhideWhenUsed="1"/>
+    <w:lsdException w:name="Table Contemporary" w:locked="1" w:semiHidden="1" w:unhideWhenUsed="1"/>
+    <w:lsdException w:name="Table Elegant" w:locked="1" w:semiHidden="1" w:unhideWhenUsed="1"/>
+    <w:lsdException w:name="Table Professional" w:locked="1" w:semiHidden="1" w:unhideWhenUsed="1"/>
+    <w:lsdException w:name="Table Subtle 1" w:locked="1" w:semiHidden="1" w:unhideWhenUsed="1"/>
+    <w:lsdException w:name="Table Subtle 2" w:locked="1" w:semiHidden="1" w:unhideWhenUsed="1"/>
+    <w:lsdException w:name="Table Web 1" w:locked="1" w:semiHidden="1" w:unhideWhenUsed="1"/>
+    <w:lsdException w:name="Table Web 2" w:locked="1" w:semiHidden="1" w:unhideWhenUsed="1"/>
+    <w:lsdException w:name="Table Web 3" w:locked="1" w:semiHidden="1" w:unhideWhenUsed="1"/>
+    <w:lsdException w:name="Balloon Text" w:locked="1" w:semiHidden="1" w:unhideWhenUsed="1"/>
+    <w:lsdException w:name="Table Grid" w:uiPriority="0"/>
+    <w:lsdException w:name="Table Theme" w:locked="1" w:semiHidden="1" w:unhideWhenUsed="1"/>
+    <w:lsdException w:name="Placeholder Text" w:semiHidden="1"/>
+    <w:lsdException w:name="No Spacing" w:uiPriority="1" w:qFormat="1"/>
+    <w:lsdException w:name="Light Shading" w:uiPriority="60"/>
+    <w:lsdException w:name="Light List" w:uiPriority="61"/>
+    <w:lsdException w:name="Light Grid" w:uiPriority="62"/>
+    <w:lsdException w:name="Medium Shading 1" w:uiPriority="63"/>
+    <w:lsdException w:name="Medium Shading 2" w:uiPriority="64"/>
+    <w:lsdException w:name="Medium List 1" w:uiPriority="65"/>
+    <w:lsdException w:name="Medium List 2" w:uiPriority="66"/>
+    <w:lsdException w:name="Medium Grid 1" w:uiPriority="67"/>
+    <w:lsdException w:name="Medium Grid 2" w:uiPriority="68"/>
+    <w:lsdException w:name="Medium Grid 3" w:uiPriority="69"/>
+    <w:lsdException w:name="Dark List" w:uiPriority="70"/>
+    <w:lsdException w:name="Colorful Shading" w:uiPriority="71"/>
+    <w:lsdException w:name="Colorful List" w:uiPriority="72"/>
+    <w:lsdException w:name="Colorful Grid" w:uiPriority="73"/>
+    <w:lsdException w:name="Light Shading Accent 1" w:uiPriority="60"/>
+    <w:lsdException w:name="Light List Accent 1" w:uiPriority="61"/>
+    <w:lsdException w:name="Light Grid Accent 1" w:uiPriority="62"/>
+    <w:lsdException w:name="Medium Shading 1 Accent 1" w:uiPriority="63"/>
+    <w:lsdException w:name="Medium Shading 2 Accent 1" w:uiPriority="64"/>
+    <w:lsdException w:name="Medium List 1 Accent 1" w:uiPriority="65"/>
+    <w:lsdException w:name="Revision" w:semiHidden="1"/>
+    <w:lsdException w:name="List Paragraph" w:uiPriority="34" w:qFormat="1"/>
+    <w:lsdException w:name="Quote" w:uiPriority="29" w:qFormat="1"/>
+    <w:lsdException w:name="Intense Quote" w:uiPriority="30" w:qFormat="1"/>
+    <w:lsdException w:name="Medium List 2 Accent 1" w:uiPriority="66"/>
+    <w:lsdException w:name="Medium Grid 1 Accent 1" w:uiPriority="67"/>
+    <w:lsdException w:name="Medium Grid 2 Accent 1" w:uiPriority="68"/>
+    <w:lsdException w:name="Medium Grid 3 Accent 1" w:uiPriority="69"/>
+    <w:lsdException w:name="Dark List Accent 1" w:uiPriority="70"/>
+    <w:lsdException w:name="Colorful Shading Accent 1" w:uiPriority="71"/>
+    <w:lsdException w:name="Colorful List Accent 1" w:uiPriority="72"/>
+    <w:lsdException w:name="Colorful Grid Accent 1" w:uiPriority="73"/>
+    <w:lsdException w:name="Light Shading Accent 2" w:uiPriority="60"/>
+    <w:lsdException w:name="Light List Accent 2" w:uiPriority="61"/>
+    <w:lsdException w:name="Light Grid Accent 2" w:uiPriority="62"/>
+    <w:lsdException w:name="Medium Shading 1 Accent 2" w:uiPriority="63"/>
+    <w:lsdException w:name="Medium Shading 2 Accent 2" w:uiPriority="64"/>
+    <w:lsdException w:name="Medium List 1 Accent 2" w:uiPriority="65"/>
+    <w:lsdException w:name="Medium List 2 Accent 2" w:uiPriority="66"/>
+    <w:lsdException w:name="Medium Grid 1 Accent 2" w:uiPriority="67"/>
+    <w:lsdException w:name="Medium Grid 2 Accent 2" w:uiPriority="68"/>
+    <w:lsdException w:name="Medium Grid 3 Accent 2" w:uiPriority="69"/>
+    <w:lsdException w:name="Dark List Accent 2" w:uiPriority="70"/>
+    <w:lsdException w:name="Colorful Shading Accent 2" w:uiPriority="71"/>
+    <w:lsdException w:name="Colorful List Accent 2" w:uiPriority="72"/>
+    <w:lsdException w:name="Colorful Grid Accent 2" w:uiPriority="73"/>
+    <w:lsdException w:name="Light Shading Accent 3" w:uiPriority="60"/>
+    <w:lsdException w:name="Light List Accent 3" w:uiPriority="61"/>
+    <w:lsdException w:name="Light Grid Accent 3" w:uiPriority="62"/>
+    <w:lsdException w:name="Medium Shading 1 Accent 3" w:uiPriority="63"/>
+    <w:lsdException w:name="Medium Shading 2 Accent 3" w:uiPriority="64"/>
+    <w:lsdException w:name="Medium List 1 Accent 3" w:uiPriority="65"/>
+    <w:lsdException w:name="Medium List 2 Accent 3" w:uiPriority="66"/>
+    <w:lsdException w:name="Medium Grid 1 Accent 3" w:uiPriority="67"/>
+    <w:lsdException w:name="Medium Grid 2 Accent 3" w:uiPriority="68"/>
+    <w:lsdException w:name="Medium Grid 3 Accent 3" w:uiPriority="69"/>
+    <w:lsdException w:name="Dark List Accent 3" w:uiPriority="70"/>
+    <w:lsdException w:name="Colorful Shading Accent 3" w:uiPriority="71"/>
+    <w:lsdException w:name="Colorful List Accent 3" w:uiPriority="72"/>
+    <w:lsdException w:name="Colorful Grid Accent 3" w:uiPriority="73"/>
+    <w:lsdException w:name="Light Shading Accent 4" w:uiPriority="60"/>
+    <w:lsdException w:name="Light List Accent 4" w:uiPriority="61"/>
+    <w:lsdException w:name="Light Grid Accent 4" w:uiPriority="62"/>
+    <w:lsdException w:name="Medium Shading 1 Accent 4" w:uiPriority="63"/>
+    <w:lsdException w:name="Medium Shading 2 Accent 4" w:uiPriority="64"/>
+    <w:lsdException w:name="Medium List 1 Accent 4" w:uiPriority="65"/>
+    <w:lsdException w:name="Medium List 2 Accent 4" w:uiPriority="66"/>
+    <w:lsdException w:name="Medium Grid 1 Accent 4" w:uiPriority="67"/>
+    <w:lsdException w:name="Medium Grid 2 Accent 4" w:uiPriority="68"/>
+    <w:lsdException w:name="Medium Grid 3 Accent 4" w:uiPriority="69"/>
+    <w:lsdException w:name="Dark List Accent 4" w:uiPriority="70"/>
+    <w:lsdException w:name="Colorful Shading Accent 4" w:uiPriority="71"/>
+    <w:lsdException w:name="Colorful List Accent 4" w:uiPriority="72"/>
+    <w:lsdException w:name="Colorful Grid Accent 4" w:uiPriority="73"/>
+    <w:lsdException w:name="Light Shading Accent 5" w:uiPriority="60"/>
+    <w:lsdException w:name="Light List Accent 5" w:uiPriority="61"/>
+    <w:lsdException w:name="Light Grid Accent 5" w:uiPriority="62"/>
+    <w:lsdException w:name="Medium Shading 1 Accent 5" w:uiPriority="63"/>
+    <w:lsdException w:name="Medium Shading 2 Accent 5" w:uiPriority="64"/>
+    <w:lsdException w:name="Medium List 1 Accent 5" w:uiPriority="65"/>
+    <w:lsdException w:name="Medium List 2 Accent 5" w:uiPriority="66"/>
+    <w:lsdException w:name="Medium Grid 1 Accent 5" w:uiPriority="67"/>
+    <w:lsdException w:name="Medium Grid 2 Accent 5" w:uiPriority="68"/>
+    <w:lsdException w:name="Medium Grid 3 Accent 5" w:uiPriority="69"/>
+    <w:lsdException w:name="Dark List Accent 5" w:uiPriority="70"/>
+    <w:lsdException w:name="Colorful Shading Accent 5" w:uiPriority="71"/>
+    <w:lsdException w:name="Colorful List Accent 5" w:uiPriority="72"/>
+    <w:lsdException w:name="Colorful Grid Accent 5" w:uiPriority="73"/>
+    <w:lsdException w:name="Light Shading Accent 6" w:uiPriority="60"/>
+    <w:lsdException w:name="Light List Accent 6" w:uiPriority="61"/>
+    <w:lsdException w:name="Light Grid Accent 6" w:uiPriority="62"/>
+    <w:lsdException w:name="Medium Shading 1 Accent 6" w:uiPriority="63"/>
+    <w:lsdException w:name="Medium Shading 2 Accent 6" w:uiPriority="64"/>
+    <w:lsdException w:name="Medium List 1 Accent 6" w:uiPriority="65"/>
+    <w:lsdException w:name="Medium List 2 Accent 6" w:uiPriority="66"/>
+    <w:lsdException w:name="Medium Grid 1 Accent 6" w:uiPriority="67"/>
+    <w:lsdException w:name="Medium Grid 2 Accent 6" w:uiPriority="68"/>
+    <w:lsdException w:name="Medium Grid 3 Accent 6" w:uiPriority="69"/>
+    <w:lsdException w:name="Dark List Accent 6" w:uiPriority="70"/>
+    <w:lsdException w:name="Colorful Shading Accent 6" w:uiPriority="71"/>
+    <w:lsdException w:name="Colorful List Accent 6" w:uiPriority="72"/>
+    <w:lsdException w:name="Colorful Grid Accent 6" w:uiPriority="73"/>
+    <w:lsdException w:name="Subtle Emphasis" w:uiPriority="19" w:qFormat="1"/>
+    <w:lsdException w:name="Intense Emphasis" w:uiPriority="21" w:qFormat="1"/>
+    <w:lsdException w:name="Subtle Reference" w:uiPriority="31" w:qFormat="1"/>
+    <w:lsdException w:name="Intense Reference" w:uiPriority="32" w:qFormat="1"/>
+    <w:lsdException w:name="Book Title" w:uiPriority="33" w:qFormat="1"/>
+    <w:lsdException w:name="Bibliography" w:semiHidden="1" w:uiPriority="37" w:unhideWhenUsed="1"/>
+    <w:lsdException w:name="TOC Heading" w:uiPriority="39" w:qFormat="1"/>
   </w:latentStyles>
   <w:style w:type="paragraph" w:default="1" w:styleId="Normal">
     <w:name w:val="Normal"/>

</xml_diff>